<commit_message>
Actualización en config para conexion firebase
</commit_message>
<xml_diff>
--- a/Entrega 1 Proyecto.docx
+++ b/Entrega 1 Proyecto.docx
@@ -142,7 +142,7 @@
                     </pic:cNvPicPr>
                   </pic:nvPicPr>
                   <pic:blipFill>
-                    <a:blip r:embed="rId5" cstate="print">
+                    <a:blip r:embed="rId6" cstate="print">
                       <a:extLst>
                         <a:ext uri="{28A0092B-C50C-407E-A947-70E740481C1C}">
                           <a14:useLocalDpi xmlns:a14="http://schemas.microsoft.com/office/drawing/2010/main" val="0"/>
@@ -350,7 +350,7 @@
                     <pic:cNvPicPr/>
                   </pic:nvPicPr>
                   <pic:blipFill rotWithShape="1">
-                    <a:blip r:embed="rId6"/>
+                    <a:blip r:embed="rId7"/>
                     <a:srcRect t="7990"/>
                     <a:stretch/>
                   </pic:blipFill>
@@ -673,7 +673,7 @@
                     <pic:cNvPicPr/>
                   </pic:nvPicPr>
                   <pic:blipFill rotWithShape="1">
-                    <a:blip r:embed="rId7"/>
+                    <a:blip r:embed="rId8"/>
                     <a:srcRect t="1" b="963"/>
                     <a:stretch/>
                   </pic:blipFill>
@@ -722,62 +722,6 @@
                     <pic:cNvPicPr/>
                   </pic:nvPicPr>
                   <pic:blipFill>
-                    <a:blip r:embed="rId8"/>
-                    <a:stretch>
-                      <a:fillRect/>
-                    </a:stretch>
-                  </pic:blipFill>
-                  <pic:spPr>
-                    <a:xfrm>
-                      <a:off x="0" y="0"/>
-                      <a:ext cx="4828042" cy="2880000"/>
-                    </a:xfrm>
-                    <a:prstGeom prst="rect">
-                      <a:avLst/>
-                    </a:prstGeom>
-                  </pic:spPr>
-                </pic:pic>
-              </a:graphicData>
-            </a:graphic>
-          </wp:inline>
-        </w:drawing>
-      </w:r>
-    </w:p>
-    <w:p>
-      <w:r>
-        <w:t xml:space="preserve">Realizando el análisis por cantidades encontramos que nuevamente en interrogante se encuentra la mayoría de </w:t>
-      </w:r>
-      <w:proofErr w:type="gramStart"/>
-      <w:r>
-        <w:t>unidades</w:t>
-      </w:r>
-      <w:proofErr w:type="gramEnd"/>
-      <w:r>
-        <w:t xml:space="preserve"> vendidas de forma acumulada, sin embargo en la matriz los productos que </w:t>
-      </w:r>
-      <w:r>
-        <w:lastRenderedPageBreak/>
-        <w:t>más rotan son los Estrella y los Protectores, lo cual en este caso podemos ver que los protectores están por encima en valor absoluto de los producto “imagen” y deberemos hacer un análisis de rotación promedio por producto para entender el por que de estas diferencias en cuanto a valor absoluto.</w:t>
-      </w:r>
-    </w:p>
-    <w:p>
-      <w:r>
-        <w:drawing>
-          <wp:inline distT="0" distB="0" distL="0" distR="0" wp14:anchorId="548FBF35" wp14:editId="0A9D1AE4">
-            <wp:extent cx="4828042" cy="2880000"/>
-            <wp:effectExtent l="0" t="0" r="0" b="0"/>
-            <wp:docPr id="290449628" name="Imagen 1" descr="Gráfico, Gráfico en cascada&#10;&#10;Descripción generada automáticamente"/>
-            <wp:cNvGraphicFramePr>
-              <a:graphicFrameLocks xmlns:a="http://schemas.openxmlformats.org/drawingml/2006/main" noChangeAspect="1"/>
-            </wp:cNvGraphicFramePr>
-            <a:graphic xmlns:a="http://schemas.openxmlformats.org/drawingml/2006/main">
-              <a:graphicData uri="http://schemas.openxmlformats.org/drawingml/2006/picture">
-                <pic:pic xmlns:pic="http://schemas.openxmlformats.org/drawingml/2006/picture">
-                  <pic:nvPicPr>
-                    <pic:cNvPr id="290449628" name="Imagen 1" descr="Gráfico, Gráfico en cascada&#10;&#10;Descripción generada automáticamente"/>
-                    <pic:cNvPicPr/>
-                  </pic:nvPicPr>
-                  <pic:blipFill>
                     <a:blip r:embed="rId9"/>
                     <a:stretch>
                       <a:fillRect/>
@@ -801,6 +745,62 @@
     </w:p>
     <w:p>
       <w:r>
+        <w:t xml:space="preserve">Realizando el análisis por cantidades encontramos que nuevamente en interrogante se encuentra la mayoría de </w:t>
+      </w:r>
+      <w:proofErr w:type="gramStart"/>
+      <w:r>
+        <w:t>unidades</w:t>
+      </w:r>
+      <w:proofErr w:type="gramEnd"/>
+      <w:r>
+        <w:t xml:space="preserve"> vendidas de forma acumulada, sin embargo en la matriz los productos que </w:t>
+      </w:r>
+      <w:r>
+        <w:lastRenderedPageBreak/>
+        <w:t>más rotan son los Estrella y los Protectores, lo cual en este caso podemos ver que los protectores están por encima en valor absoluto de los producto “imagen” y deberemos hacer un análisis de rotación promedio por producto para entender el por que de estas diferencias en cuanto a valor absoluto.</w:t>
+      </w:r>
+    </w:p>
+    <w:p>
+      <w:r>
+        <w:drawing>
+          <wp:inline distT="0" distB="0" distL="0" distR="0" wp14:anchorId="548FBF35" wp14:editId="0A9D1AE4">
+            <wp:extent cx="4828042" cy="2880000"/>
+            <wp:effectExtent l="0" t="0" r="0" b="0"/>
+            <wp:docPr id="290449628" name="Imagen 1" descr="Gráfico, Gráfico en cascada&#10;&#10;Descripción generada automáticamente"/>
+            <wp:cNvGraphicFramePr>
+              <a:graphicFrameLocks xmlns:a="http://schemas.openxmlformats.org/drawingml/2006/main" noChangeAspect="1"/>
+            </wp:cNvGraphicFramePr>
+            <a:graphic xmlns:a="http://schemas.openxmlformats.org/drawingml/2006/main">
+              <a:graphicData uri="http://schemas.openxmlformats.org/drawingml/2006/picture">
+                <pic:pic xmlns:pic="http://schemas.openxmlformats.org/drawingml/2006/picture">
+                  <pic:nvPicPr>
+                    <pic:cNvPr id="290449628" name="Imagen 1" descr="Gráfico, Gráfico en cascada&#10;&#10;Descripción generada automáticamente"/>
+                    <pic:cNvPicPr/>
+                  </pic:nvPicPr>
+                  <pic:blipFill>
+                    <a:blip r:embed="rId10"/>
+                    <a:stretch>
+                      <a:fillRect/>
+                    </a:stretch>
+                  </pic:blipFill>
+                  <pic:spPr>
+                    <a:xfrm>
+                      <a:off x="0" y="0"/>
+                      <a:ext cx="4828042" cy="2880000"/>
+                    </a:xfrm>
+                    <a:prstGeom prst="rect">
+                      <a:avLst/>
+                    </a:prstGeom>
+                  </pic:spPr>
+                </pic:pic>
+              </a:graphicData>
+            </a:graphic>
+          </wp:inline>
+        </w:drawing>
+      </w:r>
+    </w:p>
+    <w:p>
+      <w:r>
         <w:t xml:space="preserve">Para entender como porque interrogante tiene un peso tan grande en valores </w:t>
       </w:r>
       <w:r>
@@ -836,7 +836,7 @@
                     <pic:cNvPicPr/>
                   </pic:nvPicPr>
                   <pic:blipFill>
-                    <a:blip r:embed="rId10"/>
+                    <a:blip r:embed="rId11"/>
                     <a:stretch>
                       <a:fillRect/>
                     </a:stretch>
@@ -889,7 +889,7 @@
                     <pic:cNvPicPr/>
                   </pic:nvPicPr>
                   <pic:blipFill>
-                    <a:blip r:embed="rId11"/>
+                    <a:blip r:embed="rId12"/>
                     <a:stretch>
                       <a:fillRect/>
                     </a:stretch>
@@ -941,7 +941,7 @@
                     <pic:cNvPicPr/>
                   </pic:nvPicPr>
                   <pic:blipFill>
-                    <a:blip r:embed="rId12"/>
+                    <a:blip r:embed="rId13"/>
                     <a:stretch>
                       <a:fillRect/>
                     </a:stretch>
@@ -1007,7 +1007,7 @@
                     </pic:cNvPicPr>
                   </pic:nvPicPr>
                   <pic:blipFill>
-                    <a:blip r:embed="rId13" cstate="print">
+                    <a:blip r:embed="rId14" cstate="print">
                       <a:extLst>
                         <a:ext uri="{28A0092B-C50C-407E-A947-70E740481C1C}">
                           <a14:useLocalDpi xmlns:a14="http://schemas.microsoft.com/office/drawing/2010/main" val="0"/>
@@ -1067,7 +1067,7 @@
                     <pic:cNvPicPr/>
                   </pic:nvPicPr>
                   <pic:blipFill rotWithShape="1">
-                    <a:blip r:embed="rId14"/>
+                    <a:blip r:embed="rId15"/>
                     <a:srcRect l="7771"/>
                     <a:stretch/>
                   </pic:blipFill>
@@ -1087,6 +1087,143 @@
                         <a14:shadowObscured xmlns:a14="http://schemas.microsoft.com/office/drawing/2010/main"/>
                       </a:ext>
                     </a:extLst>
+                  </pic:spPr>
+                </pic:pic>
+              </a:graphicData>
+            </a:graphic>
+          </wp:inline>
+        </w:drawing>
+      </w:r>
+    </w:p>
+    <w:p>
+      <w:pPr>
+        <w:jc w:val="center"/>
+        <w:rPr>
+          <w:b/>
+          <w:bCs/>
+        </w:rPr>
+      </w:pPr>
+      <w:r>
+        <w:rPr>
+          <w:b/>
+          <w:bCs/>
+        </w:rPr>
+        <w:t>Maqueta del prototipo</w:t>
+      </w:r>
+    </w:p>
+    <w:p>
+      <w:pPr>
+        <w:rPr>
+          <w:b/>
+          <w:bCs/>
+        </w:rPr>
+      </w:pPr>
+    </w:p>
+    <w:p>
+      <w:pPr>
+        <w:jc w:val="center"/>
+        <w:rPr>
+          <w:b/>
+          <w:bCs/>
+        </w:rPr>
+      </w:pPr>
+      <w:r>
+        <w:rPr>
+          <w:b/>
+          <w:bCs/>
+        </w:rPr>
+        <w:t>Algunos aspectos técnicos</w:t>
+      </w:r>
+    </w:p>
+    <w:p>
+      <w:r>
+        <w:t>Inicialización de DVC:</w:t>
+      </w:r>
+    </w:p>
+    <w:p>
+      <w:r>
+        <w:lastRenderedPageBreak/>
+        <w:drawing>
+          <wp:inline distT="0" distB="0" distL="0" distR="0" wp14:anchorId="36BC58FB" wp14:editId="3B8860AC">
+            <wp:extent cx="5612130" cy="2138045"/>
+            <wp:effectExtent l="0" t="0" r="7620" b="0"/>
+            <wp:docPr id="1239901330" name="Imagen 1"/>
+            <wp:cNvGraphicFramePr>
+              <a:graphicFrameLocks xmlns:a="http://schemas.openxmlformats.org/drawingml/2006/main" noChangeAspect="1"/>
+            </wp:cNvGraphicFramePr>
+            <a:graphic xmlns:a="http://schemas.openxmlformats.org/drawingml/2006/main">
+              <a:graphicData uri="http://schemas.openxmlformats.org/drawingml/2006/picture">
+                <pic:pic xmlns:pic="http://schemas.openxmlformats.org/drawingml/2006/picture">
+                  <pic:nvPicPr>
+                    <pic:cNvPr id="1239901330" name=""/>
+                    <pic:cNvPicPr/>
+                  </pic:nvPicPr>
+                  <pic:blipFill>
+                    <a:blip r:embed="rId16"/>
+                    <a:stretch>
+                      <a:fillRect/>
+                    </a:stretch>
+                  </pic:blipFill>
+                  <pic:spPr>
+                    <a:xfrm>
+                      <a:off x="0" y="0"/>
+                      <a:ext cx="5612130" cy="2138045"/>
+                    </a:xfrm>
+                    <a:prstGeom prst="rect">
+                      <a:avLst/>
+                    </a:prstGeom>
+                  </pic:spPr>
+                </pic:pic>
+              </a:graphicData>
+            </a:graphic>
+          </wp:inline>
+        </w:drawing>
+      </w:r>
+    </w:p>
+    <w:p>
+      <w:r>
+        <w:t xml:space="preserve">Y añadimos la información de data a </w:t>
+      </w:r>
+      <w:proofErr w:type="spellStart"/>
+      <w:r>
+        <w:t>dvc</w:t>
+      </w:r>
+      <w:proofErr w:type="spellEnd"/>
+      <w:r>
+        <w:t>:</w:t>
+      </w:r>
+    </w:p>
+    <w:p>
+      <w:r>
+        <w:drawing>
+          <wp:inline distT="0" distB="0" distL="0" distR="0" wp14:anchorId="1E8AA7B2" wp14:editId="10512878">
+            <wp:extent cx="5612130" cy="826770"/>
+            <wp:effectExtent l="0" t="0" r="7620" b="0"/>
+            <wp:docPr id="1195883385" name="Imagen 1"/>
+            <wp:cNvGraphicFramePr>
+              <a:graphicFrameLocks xmlns:a="http://schemas.openxmlformats.org/drawingml/2006/main" noChangeAspect="1"/>
+            </wp:cNvGraphicFramePr>
+            <a:graphic xmlns:a="http://schemas.openxmlformats.org/drawingml/2006/main">
+              <a:graphicData uri="http://schemas.openxmlformats.org/drawingml/2006/picture">
+                <pic:pic xmlns:pic="http://schemas.openxmlformats.org/drawingml/2006/picture">
+                  <pic:nvPicPr>
+                    <pic:cNvPr id="1195883385" name=""/>
+                    <pic:cNvPicPr/>
+                  </pic:nvPicPr>
+                  <pic:blipFill>
+                    <a:blip r:embed="rId17"/>
+                    <a:stretch>
+                      <a:fillRect/>
+                    </a:stretch>
+                  </pic:blipFill>
+                  <pic:spPr>
+                    <a:xfrm>
+                      <a:off x="0" y="0"/>
+                      <a:ext cx="5612130" cy="826770"/>
+                    </a:xfrm>
+                    <a:prstGeom prst="rect">
+                      <a:avLst/>
+                    </a:prstGeom>
                   </pic:spPr>
                 </pic:pic>
               </a:graphicData>
@@ -2099,4 +2236,16 @@
     </a:ext>
   </a:extLst>
 </a:theme>
+</file>
+
+<file path=customXml/item1.xml><?xml version="1.0" encoding="utf-8"?>
+<b:Sources xmlns:b="http://schemas.openxmlformats.org/officeDocument/2006/bibliography" xmlns="http://schemas.openxmlformats.org/officeDocument/2006/bibliography" SelectedStyle="\APASixthEditionOfficeOnline.xsl" StyleName="APA" Version="6"/>
+</file>
+
+<file path=customXml/itemProps1.xml><?xml version="1.0" encoding="utf-8"?>
+<ds:datastoreItem xmlns:ds="http://schemas.openxmlformats.org/officeDocument/2006/customXml" ds:itemID="{C642D634-85B5-4BFF-B38A-10F2C552231B}">
+  <ds:schemaRefs>
+    <ds:schemaRef ds:uri="http://schemas.openxmlformats.org/officeDocument/2006/bibliography"/>
+  </ds:schemaRefs>
+</ds:datastoreItem>
 </file>
</xml_diff>